<commit_message>
FIX: ex for realization
</commit_message>
<xml_diff>
--- a/lab5/report/report.docx
+++ b/lab5/report/report.docx
@@ -302,9 +302,8 @@
           <w:szCs w:val="20"/>
           <w:u w:val="single"/>
         </w:rPr>
-        <w:t xml:space="preserve">                         </w:t>
-      </w:r>
-      <w:proofErr w:type="gramStart"/>
+        <w:t xml:space="preserve">                            «Информатика и системы управления»</w:t>
+      </w:r>
       <w:r>
         <w:rPr>
           <w:rFonts w:eastAsia="Calibri" w:cs="Times New Roman"/>
@@ -312,9 +311,8 @@
           <w:szCs w:val="20"/>
           <w:u w:val="single"/>
         </w:rPr>
-        <w:t xml:space="preserve">   «</w:t>
-      </w:r>
-      <w:proofErr w:type="gramEnd"/>
+        <w:tab/>
+      </w:r>
       <w:r>
         <w:rPr>
           <w:rFonts w:eastAsia="Calibri" w:cs="Times New Roman"/>
@@ -322,7 +320,7 @@
           <w:szCs w:val="20"/>
           <w:u w:val="single"/>
         </w:rPr>
-        <w:t>Информатика и системы управления»</w:t>
+        <w:tab/>
       </w:r>
       <w:r>
         <w:rPr>
@@ -333,6 +331,25 @@
         </w:rPr>
         <w:tab/>
       </w:r>
+    </w:p>
+    <w:p>
+      <w:pPr>
+        <w:spacing w:after="0" w:line="240" w:lineRule="auto"/>
+        <w:rPr>
+          <w:rFonts w:eastAsia="Calibri" w:cs="Times New Roman"/>
+          <w:iCs/>
+          <w:sz w:val="24"/>
+          <w:szCs w:val="20"/>
+        </w:rPr>
+      </w:pPr>
+      <w:r>
+        <w:rPr>
+          <w:rFonts w:eastAsia="Calibri" w:cs="Times New Roman"/>
+          <w:sz w:val="24"/>
+          <w:szCs w:val="20"/>
+        </w:rPr>
+        <w:t>КАФЕДРА</w:t>
+      </w:r>
       <w:r>
         <w:rPr>
           <w:rFonts w:eastAsia="Calibri" w:cs="Times New Roman"/>
@@ -340,54 +357,7 @@
           <w:szCs w:val="20"/>
           <w:u w:val="single"/>
         </w:rPr>
-        <w:tab/>
-      </w:r>
-      <w:r>
-        <w:rPr>
-          <w:rFonts w:eastAsia="Calibri" w:cs="Times New Roman"/>
-          <w:sz w:val="24"/>
-          <w:szCs w:val="20"/>
-          <w:u w:val="single"/>
-        </w:rPr>
-        <w:tab/>
-      </w:r>
-    </w:p>
-    <w:p>
-      <w:pPr>
-        <w:spacing w:after="0" w:line="240" w:lineRule="auto"/>
-        <w:rPr>
-          <w:rFonts w:eastAsia="Calibri" w:cs="Times New Roman"/>
-          <w:iCs/>
-          <w:sz w:val="24"/>
-          <w:szCs w:val="20"/>
-        </w:rPr>
-      </w:pPr>
-      <w:r>
-        <w:rPr>
-          <w:rFonts w:eastAsia="Calibri" w:cs="Times New Roman"/>
-          <w:sz w:val="24"/>
-          <w:szCs w:val="20"/>
-        </w:rPr>
-        <w:t>КАФЕДРА</w:t>
-      </w:r>
-      <w:r>
-        <w:rPr>
-          <w:rFonts w:eastAsia="Calibri" w:cs="Times New Roman"/>
-          <w:sz w:val="24"/>
-          <w:szCs w:val="20"/>
-          <w:u w:val="single"/>
-        </w:rPr>
-        <w:t xml:space="preserve">   </w:t>
-      </w:r>
-      <w:proofErr w:type="gramStart"/>
-      <w:r>
-        <w:rPr>
-          <w:rFonts w:eastAsia="Calibri" w:cs="Times New Roman"/>
-          <w:sz w:val="24"/>
-          <w:szCs w:val="20"/>
-          <w:u w:val="single"/>
-        </w:rPr>
-        <w:t xml:space="preserve">   </w:t>
+        <w:t xml:space="preserve">      </w:t>
       </w:r>
       <w:r>
         <w:rPr>
@@ -397,18 +367,7 @@
           <w:szCs w:val="20"/>
           <w:u w:val="single"/>
         </w:rPr>
-        <w:t>«</w:t>
-      </w:r>
-      <w:proofErr w:type="gramEnd"/>
-      <w:r>
-        <w:rPr>
-          <w:rFonts w:eastAsia="Calibri" w:cs="Times New Roman"/>
-          <w:iCs/>
-          <w:sz w:val="24"/>
-          <w:szCs w:val="20"/>
-          <w:u w:val="single"/>
-        </w:rPr>
-        <w:t>Программное обеспечение ЭВМ и информационные технологии»</w:t>
+        <w:t>«Программное обеспечение ЭВМ и информационные технологии»</w:t>
       </w:r>
       <w:r>
         <w:rPr>
@@ -1325,31 +1284,21 @@
         <w:rPr>
           <w:rFonts w:eastAsiaTheme="minorEastAsia"/>
         </w:rPr>
-        <w:t>Общая вместимость холла обслуживания равняется 40 человек.</w:t>
-      </w:r>
-      <w:r>
+        <w:t>Размер очереди к терминалу не ограничен.</w:t>
+      </w:r>
+    </w:p>
+    <w:p>
+      <w:pPr>
+        <w:pStyle w:val="22"/>
         <w:rPr>
           <w:rFonts w:eastAsiaTheme="minorEastAsia"/>
         </w:rPr>
-        <w:t xml:space="preserve"> В случае, когда в холле находится 40 человек</w:t>
-      </w:r>
+      </w:pPr>
       <w:r>
         <w:rPr>
           <w:rFonts w:eastAsiaTheme="minorEastAsia"/>
         </w:rPr>
-        <w:t>,</w:t>
-      </w:r>
-      <w:r>
-        <w:rPr>
-          <w:rFonts w:eastAsiaTheme="minorEastAsia"/>
-        </w:rPr>
-        <w:t xml:space="preserve"> – охранник вынужден отказать клиенту в оказании услуг</w:t>
-      </w:r>
-      <w:r>
-        <w:rPr>
-          <w:rFonts w:eastAsiaTheme="minorEastAsia"/>
-        </w:rPr>
-        <w:t xml:space="preserve"> и выпроводить его.</w:t>
+        <w:t>Если клиент видит 10 человек в очереди к окну, он уходит.</w:t>
       </w:r>
     </w:p>
     <w:p>
@@ -1847,6 +1796,17 @@
           <w:lang w:val="ru-RU"/>
         </w:rPr>
         <w:t>3. Выполнение</w:t>
+      </w:r>
+    </w:p>
+    <w:p>
+      <w:pPr>
+        <w:pStyle w:val="22"/>
+        <w:rPr>
+          <w:lang w:val="en-US"/>
+        </w:rPr>
+      </w:pPr>
+      <w:r>
+        <w:t>Моделирование проводилось с использованием событийного принципа.</w:t>
       </w:r>
     </w:p>
     <w:p>

</xml_diff>